<commit_message>
add Pessoas e Politicas
</commit_message>
<xml_diff>
--- a/Análise de SIstemas/PPP.docx
+++ b/Análise de SIstemas/PPP.docx
@@ -13,213 +13,477 @@
         <w:rPr>
           <w:sz w:val="40"/>
         </w:rPr>
-        <w:t xml:space="preserve">PPP – </w:t>
-      </w:r>
-      <w:proofErr w:type="spellStart"/>
-      <w:r>
+        <w:t>PPP – StrawControl – Luiz Carlos 02211045</w:t>
+      </w:r>
+    </w:p>
+    <w:p>
+      <w:pPr>
+        <w:jc w:val="center"/>
         <w:rPr>
           <w:sz w:val="40"/>
         </w:rPr>
-        <w:t>StrawControl</w:t>
-      </w:r>
-      <w:proofErr w:type="spellEnd"/>
+      </w:pPr>
       <w:r>
         <w:rPr>
           <w:sz w:val="40"/>
         </w:rPr>
-        <w:t xml:space="preserve"> – Luiz Carlos 02211045</w:t>
-      </w:r>
+        <w:t>Processos</w:t>
+      </w:r>
+    </w:p>
+    <w:p>
+      <w:pPr>
+        <w:pStyle w:val="PargrafodaLista"/>
+        <w:numPr>
+          <w:ilvl w:val="0"/>
+          <w:numId w:val="1"/>
+        </w:numPr>
+        <w:jc w:val="both"/>
+        <w:rPr>
+          <w:sz w:val="24"/>
+          <w:szCs w:val="24"/>
+        </w:rPr>
+      </w:pPr>
+      <w:r>
+        <w:rPr>
+          <w:sz w:val="24"/>
+          <w:szCs w:val="24"/>
+        </w:rPr>
+        <w:t>Monitorar temperatura e umidade da plantação indoor de morangos</w:t>
+      </w:r>
+    </w:p>
+    <w:p>
+      <w:pPr>
+        <w:pStyle w:val="PargrafodaLista"/>
+        <w:numPr>
+          <w:ilvl w:val="0"/>
+          <w:numId w:val="1"/>
+        </w:numPr>
+        <w:jc w:val="both"/>
+        <w:rPr>
+          <w:sz w:val="24"/>
+          <w:szCs w:val="24"/>
+        </w:rPr>
+      </w:pPr>
+      <w:r>
+        <w:rPr>
+          <w:sz w:val="24"/>
+          <w:szCs w:val="24"/>
+        </w:rPr>
+        <w:t>Manipular a temperatura e umidade do ambiente de acordo com as leituras dos sensores</w:t>
+      </w:r>
+    </w:p>
+    <w:p>
+      <w:pPr>
+        <w:pStyle w:val="PargrafodaLista"/>
+        <w:numPr>
+          <w:ilvl w:val="0"/>
+          <w:numId w:val="1"/>
+        </w:numPr>
+        <w:jc w:val="both"/>
+        <w:rPr>
+          <w:sz w:val="24"/>
+          <w:szCs w:val="24"/>
+        </w:rPr>
+      </w:pPr>
+      <w:r>
+        <w:rPr>
+          <w:sz w:val="24"/>
+          <w:szCs w:val="24"/>
+        </w:rPr>
+        <w:t>Auxiliar na mudança do sistema de plantio (térreo para aquaponia, por exemplo)</w:t>
+      </w:r>
+    </w:p>
+    <w:p>
+      <w:pPr>
+        <w:pStyle w:val="PargrafodaLista"/>
+        <w:numPr>
+          <w:ilvl w:val="0"/>
+          <w:numId w:val="1"/>
+        </w:numPr>
+        <w:jc w:val="both"/>
+        <w:rPr>
+          <w:sz w:val="24"/>
+          <w:szCs w:val="24"/>
+        </w:rPr>
+      </w:pPr>
+      <w:r>
+        <w:rPr>
+          <w:sz w:val="24"/>
+          <w:szCs w:val="24"/>
+        </w:rPr>
+        <w:t>Verificar melhores compradores</w:t>
+      </w:r>
+    </w:p>
+    <w:p>
+      <w:pPr>
+        <w:pStyle w:val="PargrafodaLista"/>
+        <w:numPr>
+          <w:ilvl w:val="0"/>
+          <w:numId w:val="1"/>
+        </w:numPr>
+        <w:jc w:val="both"/>
+        <w:rPr>
+          <w:sz w:val="24"/>
+          <w:szCs w:val="24"/>
+        </w:rPr>
+      </w:pPr>
+      <w:r>
+        <w:rPr>
+          <w:sz w:val="24"/>
+          <w:szCs w:val="24"/>
+        </w:rPr>
+        <w:t>C</w:t>
+      </w:r>
+      <w:r>
+        <w:rPr>
+          <w:sz w:val="24"/>
+          <w:szCs w:val="24"/>
+        </w:rPr>
+        <w:t xml:space="preserve">alcular custo </w:t>
+      </w:r>
+      <w:r>
+        <w:rPr>
+          <w:sz w:val="24"/>
+          <w:szCs w:val="24"/>
+        </w:rPr>
+        <w:t xml:space="preserve">e rota </w:t>
+      </w:r>
+      <w:r>
+        <w:rPr>
+          <w:sz w:val="24"/>
+          <w:szCs w:val="24"/>
+        </w:rPr>
+        <w:t>de frete</w:t>
+      </w:r>
+    </w:p>
+    <w:p>
+      <w:pPr>
+        <w:pStyle w:val="PargrafodaLista"/>
+        <w:numPr>
+          <w:ilvl w:val="0"/>
+          <w:numId w:val="1"/>
+        </w:numPr>
+        <w:jc w:val="both"/>
+        <w:rPr>
+          <w:sz w:val="24"/>
+          <w:szCs w:val="24"/>
+        </w:rPr>
+      </w:pPr>
+      <w:r>
+        <w:rPr>
+          <w:sz w:val="24"/>
+          <w:szCs w:val="24"/>
+        </w:rPr>
+        <w:t>Ger</w:t>
+      </w:r>
+      <w:r>
+        <w:rPr>
+          <w:sz w:val="24"/>
+          <w:szCs w:val="24"/>
+        </w:rPr>
+        <w:t>ê</w:t>
+      </w:r>
+      <w:r>
+        <w:rPr>
+          <w:sz w:val="24"/>
+          <w:szCs w:val="24"/>
+        </w:rPr>
+        <w:t>ncia dos morangos em estoque</w:t>
+      </w:r>
+    </w:p>
+    <w:p>
+      <w:pPr>
+        <w:pStyle w:val="PargrafodaLista"/>
+        <w:numPr>
+          <w:ilvl w:val="0"/>
+          <w:numId w:val="1"/>
+        </w:numPr>
+        <w:jc w:val="both"/>
+        <w:rPr>
+          <w:sz w:val="24"/>
+          <w:szCs w:val="24"/>
+        </w:rPr>
+      </w:pPr>
+      <w:r>
+        <w:rPr>
+          <w:sz w:val="24"/>
+          <w:szCs w:val="24"/>
+        </w:rPr>
+        <w:t>Previsão de Ganhos e Gastos</w:t>
+      </w:r>
+    </w:p>
+    <w:p>
+      <w:pPr>
+        <w:pStyle w:val="PargrafodaLista"/>
+        <w:numPr>
+          <w:ilvl w:val="0"/>
+          <w:numId w:val="1"/>
+        </w:numPr>
+        <w:jc w:val="both"/>
+        <w:rPr>
+          <w:sz w:val="24"/>
+          <w:szCs w:val="24"/>
+        </w:rPr>
+      </w:pPr>
+      <w:r>
+        <w:rPr>
+          <w:sz w:val="24"/>
+          <w:szCs w:val="24"/>
+        </w:rPr>
+        <w:t>Projeção do crescimento da produção</w:t>
+      </w:r>
+    </w:p>
+    <w:p>
+      <w:pPr>
+        <w:jc w:val="both"/>
+        <w:rPr>
+          <w:sz w:val="24"/>
+          <w:szCs w:val="24"/>
+        </w:rPr>
+      </w:pPr>
     </w:p>
     <w:p>
       <w:pPr>
         <w:jc w:val="center"/>
         <w:rPr>
-          <w:sz w:val="40"/>
-        </w:rPr>
-      </w:pPr>
-    </w:p>
-    <w:p>
-      <w:pPr>
-        <w:pStyle w:val="PargrafodaLista"/>
-        <w:numPr>
-          <w:ilvl w:val="0"/>
-          <w:numId w:val="1"/>
-        </w:numPr>
-        <w:jc w:val="both"/>
-        <w:rPr>
-          <w:sz w:val="24"/>
-          <w:szCs w:val="24"/>
-        </w:rPr>
-      </w:pPr>
-      <w:r>
-        <w:rPr>
-          <w:sz w:val="24"/>
-          <w:szCs w:val="24"/>
-        </w:rPr>
-        <w:t>Monitorar temperatura e umidade da plantação indoor de morangos</w:t>
-      </w:r>
-    </w:p>
-    <w:p>
-      <w:pPr>
-        <w:pStyle w:val="PargrafodaLista"/>
-        <w:numPr>
-          <w:ilvl w:val="0"/>
-          <w:numId w:val="1"/>
-        </w:numPr>
-        <w:jc w:val="both"/>
-        <w:rPr>
-          <w:sz w:val="24"/>
-          <w:szCs w:val="24"/>
-        </w:rPr>
-      </w:pPr>
-      <w:r>
-        <w:rPr>
-          <w:sz w:val="24"/>
-          <w:szCs w:val="24"/>
-        </w:rPr>
-        <w:t>Manipular a temperatura e umidade do ambiente de acordo com as leituras dos sensores</w:t>
-      </w:r>
-    </w:p>
-    <w:p>
-      <w:pPr>
-        <w:pStyle w:val="PargrafodaLista"/>
-        <w:numPr>
-          <w:ilvl w:val="0"/>
-          <w:numId w:val="1"/>
-        </w:numPr>
-        <w:jc w:val="both"/>
-        <w:rPr>
-          <w:sz w:val="24"/>
-          <w:szCs w:val="24"/>
-        </w:rPr>
-      </w:pPr>
-      <w:r>
-        <w:rPr>
-          <w:sz w:val="24"/>
-          <w:szCs w:val="24"/>
-        </w:rPr>
-        <w:t xml:space="preserve">Auxiliar na mudança do sistema de plantio (térreo para </w:t>
-      </w:r>
-      <w:proofErr w:type="spellStart"/>
-      <w:r>
-        <w:rPr>
-          <w:sz w:val="24"/>
-          <w:szCs w:val="24"/>
-        </w:rPr>
-        <w:t>aquaponia</w:t>
-      </w:r>
-      <w:proofErr w:type="spellEnd"/>
-      <w:r>
-        <w:rPr>
-          <w:sz w:val="24"/>
-          <w:szCs w:val="24"/>
-        </w:rPr>
-        <w:t>, por exemplo)</w:t>
-      </w:r>
-    </w:p>
-    <w:p>
-      <w:pPr>
-        <w:pStyle w:val="PargrafodaLista"/>
-        <w:numPr>
-          <w:ilvl w:val="0"/>
-          <w:numId w:val="1"/>
-        </w:numPr>
-        <w:jc w:val="both"/>
-        <w:rPr>
-          <w:sz w:val="24"/>
-          <w:szCs w:val="24"/>
-        </w:rPr>
-      </w:pPr>
-      <w:r>
-        <w:rPr>
-          <w:sz w:val="24"/>
-          <w:szCs w:val="24"/>
-        </w:rPr>
-        <w:t xml:space="preserve">Verificar melhores clientes </w:t>
-      </w:r>
-    </w:p>
-    <w:p>
-      <w:pPr>
-        <w:pStyle w:val="PargrafodaLista"/>
-        <w:numPr>
-          <w:ilvl w:val="0"/>
-          <w:numId w:val="1"/>
-        </w:numPr>
-        <w:jc w:val="both"/>
-        <w:rPr>
-          <w:sz w:val="24"/>
-          <w:szCs w:val="24"/>
-        </w:rPr>
-      </w:pPr>
-      <w:r>
-        <w:rPr>
-          <w:sz w:val="24"/>
-          <w:szCs w:val="24"/>
-        </w:rPr>
-        <w:t>C</w:t>
-      </w:r>
-      <w:r>
-        <w:rPr>
-          <w:sz w:val="24"/>
-          <w:szCs w:val="24"/>
-        </w:rPr>
-        <w:t>alcular custo de frete</w:t>
-      </w:r>
-    </w:p>
-    <w:p>
-      <w:pPr>
-        <w:pStyle w:val="PargrafodaLista"/>
-        <w:numPr>
-          <w:ilvl w:val="0"/>
-          <w:numId w:val="1"/>
-        </w:numPr>
-        <w:jc w:val="both"/>
-        <w:rPr>
-          <w:sz w:val="24"/>
-          <w:szCs w:val="24"/>
-        </w:rPr>
-      </w:pPr>
-      <w:r>
-        <w:rPr>
-          <w:sz w:val="24"/>
-          <w:szCs w:val="24"/>
-        </w:rPr>
-        <w:t>Ger</w:t>
-      </w:r>
-      <w:r>
-        <w:rPr>
-          <w:sz w:val="24"/>
-          <w:szCs w:val="24"/>
-        </w:rPr>
-        <w:t>ê</w:t>
-      </w:r>
-      <w:r>
-        <w:rPr>
-          <w:sz w:val="24"/>
-          <w:szCs w:val="24"/>
-        </w:rPr>
-        <w:t>ncia dos morangos em estoque</w:t>
-      </w:r>
-    </w:p>
-    <w:p>
-      <w:pPr>
-        <w:pStyle w:val="PargrafodaLista"/>
-        <w:numPr>
-          <w:ilvl w:val="0"/>
-          <w:numId w:val="1"/>
-        </w:numPr>
-        <w:jc w:val="both"/>
-        <w:rPr>
-          <w:sz w:val="24"/>
-          <w:szCs w:val="24"/>
-        </w:rPr>
-      </w:pPr>
-      <w:r>
-        <w:rPr>
-          <w:sz w:val="24"/>
-          <w:szCs w:val="24"/>
-        </w:rPr>
-        <w:t>Previsão de Ganhos e Gastos</w:t>
+          <w:sz w:val="24"/>
+          <w:szCs w:val="24"/>
+        </w:rPr>
+      </w:pPr>
+      <w:r>
+        <w:rPr>
+          <w:sz w:val="24"/>
+          <w:szCs w:val="24"/>
+        </w:rPr>
+        <w:t>Pessoas Afetadas</w:t>
+      </w:r>
+    </w:p>
+    <w:p>
+      <w:pPr>
+        <w:pStyle w:val="PargrafodaLista"/>
+        <w:numPr>
+          <w:ilvl w:val="0"/>
+          <w:numId w:val="2"/>
+        </w:numPr>
+        <w:jc w:val="both"/>
+        <w:rPr>
+          <w:sz w:val="24"/>
+          <w:szCs w:val="24"/>
+        </w:rPr>
+      </w:pPr>
+      <w:r>
+        <w:rPr>
+          <w:sz w:val="24"/>
+          <w:szCs w:val="24"/>
+        </w:rPr>
+        <w:t>Dono da plantação (</w:t>
+      </w:r>
+      <w:r>
+        <w:rPr>
+          <w:sz w:val="24"/>
+          <w:szCs w:val="24"/>
+        </w:rPr>
+        <w:t>G</w:t>
+      </w:r>
+      <w:r>
+        <w:rPr>
+          <w:sz w:val="24"/>
+          <w:szCs w:val="24"/>
+        </w:rPr>
+        <w:t>erente</w:t>
+      </w:r>
+      <w:r>
+        <w:rPr>
+          <w:sz w:val="24"/>
+          <w:szCs w:val="24"/>
+        </w:rPr>
+        <w:t xml:space="preserve"> Geral</w:t>
+      </w:r>
+      <w:r>
+        <w:rPr>
+          <w:sz w:val="24"/>
+          <w:szCs w:val="24"/>
+        </w:rPr>
+        <w:t>)</w:t>
+      </w:r>
+    </w:p>
+    <w:p>
+      <w:pPr>
+        <w:pStyle w:val="PargrafodaLista"/>
+        <w:numPr>
+          <w:ilvl w:val="0"/>
+          <w:numId w:val="2"/>
+        </w:numPr>
+        <w:tabs>
+          <w:tab w:val="left" w:pos="1774"/>
+        </w:tabs>
+        <w:jc w:val="both"/>
+        <w:rPr>
+          <w:sz w:val="24"/>
+          <w:szCs w:val="24"/>
+        </w:rPr>
+      </w:pPr>
+      <w:r>
+        <w:rPr>
+          <w:sz w:val="24"/>
+          <w:szCs w:val="24"/>
+        </w:rPr>
+        <w:t>Plantadores</w:t>
+      </w:r>
+    </w:p>
+    <w:p>
+      <w:pPr>
+        <w:pStyle w:val="PargrafodaLista"/>
+        <w:numPr>
+          <w:ilvl w:val="0"/>
+          <w:numId w:val="2"/>
+        </w:numPr>
+        <w:tabs>
+          <w:tab w:val="left" w:pos="1774"/>
+        </w:tabs>
+        <w:jc w:val="both"/>
+        <w:rPr>
+          <w:sz w:val="24"/>
+          <w:szCs w:val="24"/>
+        </w:rPr>
+      </w:pPr>
+      <w:r>
+        <w:rPr>
+          <w:sz w:val="24"/>
+          <w:szCs w:val="24"/>
+        </w:rPr>
+        <w:t>Caminhoneiro</w:t>
+      </w:r>
+    </w:p>
+    <w:p>
+      <w:pPr>
+        <w:pStyle w:val="PargrafodaLista"/>
+        <w:numPr>
+          <w:ilvl w:val="0"/>
+          <w:numId w:val="2"/>
+        </w:numPr>
+        <w:tabs>
+          <w:tab w:val="left" w:pos="1774"/>
+        </w:tabs>
+        <w:jc w:val="both"/>
+        <w:rPr>
+          <w:sz w:val="24"/>
+          <w:szCs w:val="24"/>
+        </w:rPr>
+      </w:pPr>
+      <w:r>
+        <w:rPr>
+          <w:sz w:val="24"/>
+          <w:szCs w:val="24"/>
+        </w:rPr>
+        <w:t>Gerente de Estoque</w:t>
+      </w:r>
+    </w:p>
+    <w:p>
+      <w:pPr>
+        <w:pStyle w:val="PargrafodaLista"/>
+        <w:numPr>
+          <w:ilvl w:val="0"/>
+          <w:numId w:val="2"/>
+        </w:numPr>
+        <w:jc w:val="both"/>
+        <w:rPr>
+          <w:sz w:val="24"/>
+          <w:szCs w:val="24"/>
+        </w:rPr>
+      </w:pPr>
+      <w:r>
+        <w:rPr>
+          <w:sz w:val="24"/>
+          <w:szCs w:val="24"/>
+        </w:rPr>
+        <w:t>Gerente de Sistema (Um para cada</w:t>
+      </w:r>
+      <w:r>
+        <w:rPr>
+          <w:sz w:val="24"/>
+          <w:szCs w:val="24"/>
+        </w:rPr>
+        <w:t>: Estoque, Financeiros, Temperatura</w:t>
+      </w:r>
+      <w:r>
+        <w:rPr>
+          <w:sz w:val="24"/>
+          <w:szCs w:val="24"/>
+        </w:rPr>
+        <w:t>)</w:t>
+      </w:r>
+    </w:p>
+    <w:p>
+      <w:pPr>
+        <w:pStyle w:val="PargrafodaLista"/>
+        <w:numPr>
+          <w:ilvl w:val="0"/>
+          <w:numId w:val="2"/>
+        </w:numPr>
+        <w:jc w:val="both"/>
+        <w:rPr>
+          <w:sz w:val="24"/>
+          <w:szCs w:val="24"/>
+        </w:rPr>
+      </w:pPr>
+      <w:r>
+        <w:rPr>
+          <w:sz w:val="24"/>
+          <w:szCs w:val="24"/>
+        </w:rPr>
+        <w:t>Con</w:t>
+      </w:r>
+      <w:r>
+        <w:rPr>
+          <w:sz w:val="24"/>
+          <w:szCs w:val="24"/>
+        </w:rPr>
+        <w:t>tadores</w:t>
+      </w:r>
+    </w:p>
+    <w:p>
+      <w:pPr>
+        <w:pStyle w:val="PargrafodaLista"/>
+        <w:numPr>
+          <w:ilvl w:val="0"/>
+          <w:numId w:val="2"/>
+        </w:numPr>
+        <w:jc w:val="both"/>
+        <w:rPr>
+          <w:sz w:val="24"/>
+          <w:szCs w:val="24"/>
+        </w:rPr>
+      </w:pPr>
+      <w:r>
+        <w:rPr>
+          <w:sz w:val="24"/>
+          <w:szCs w:val="24"/>
+        </w:rPr>
+        <w:t>Consumidores de morango</w:t>
+      </w:r>
+    </w:p>
+    <w:p>
+      <w:pPr>
+        <w:jc w:val="center"/>
+        <w:rPr>
+          <w:sz w:val="24"/>
+          <w:szCs w:val="24"/>
+        </w:rPr>
+      </w:pPr>
+      <w:r>
+        <w:rPr>
+          <w:sz w:val="24"/>
+          <w:szCs w:val="24"/>
+        </w:rPr>
+        <w:t>Resultado para as pessoas</w:t>
+      </w:r>
+      <w:r>
+        <w:rPr>
+          <w:sz w:val="24"/>
+          <w:szCs w:val="24"/>
+        </w:rPr>
+        <w:t xml:space="preserve"> (Políticas)</w:t>
       </w:r>
       <w:bookmarkStart w:id="0" w:name="_GoBack"/>
       <w:bookmarkEnd w:id="0"/>
@@ -229,20 +493,111 @@
         <w:pStyle w:val="PargrafodaLista"/>
         <w:numPr>
           <w:ilvl w:val="0"/>
-          <w:numId w:val="1"/>
-        </w:numPr>
-        <w:jc w:val="both"/>
-        <w:rPr>
-          <w:sz w:val="24"/>
-          <w:szCs w:val="24"/>
-        </w:rPr>
-      </w:pPr>
-      <w:r>
-        <w:rPr>
-          <w:sz w:val="24"/>
-          <w:szCs w:val="24"/>
-        </w:rPr>
-        <w:t>Projeção do crescimento da produção</w:t>
+          <w:numId w:val="3"/>
+        </w:numPr>
+        <w:jc w:val="both"/>
+        <w:rPr>
+          <w:sz w:val="24"/>
+          <w:szCs w:val="24"/>
+        </w:rPr>
+      </w:pPr>
+      <w:r>
+        <w:rPr>
+          <w:sz w:val="24"/>
+          <w:szCs w:val="24"/>
+        </w:rPr>
+        <w:t>O dono da plantação (Menos morangos perdidos, morangos mais saudáveis e custo com frete menor)</w:t>
+      </w:r>
+    </w:p>
+    <w:p>
+      <w:pPr>
+        <w:pStyle w:val="PargrafodaLista"/>
+        <w:numPr>
+          <w:ilvl w:val="0"/>
+          <w:numId w:val="3"/>
+        </w:numPr>
+        <w:jc w:val="both"/>
+        <w:rPr>
+          <w:sz w:val="24"/>
+          <w:szCs w:val="24"/>
+        </w:rPr>
+      </w:pPr>
+      <w:r>
+        <w:rPr>
+          <w:sz w:val="24"/>
+          <w:szCs w:val="24"/>
+        </w:rPr>
+        <w:t xml:space="preserve">Plantadores deverão se </w:t>
+      </w:r>
+      <w:r>
+        <w:rPr>
+          <w:sz w:val="24"/>
+          <w:szCs w:val="24"/>
+        </w:rPr>
+        <w:t>especializar no novo modo de plantio, caso haja alteração</w:t>
+      </w:r>
+    </w:p>
+    <w:p>
+      <w:pPr>
+        <w:pStyle w:val="PargrafodaLista"/>
+        <w:numPr>
+          <w:ilvl w:val="0"/>
+          <w:numId w:val="3"/>
+        </w:numPr>
+        <w:jc w:val="both"/>
+        <w:rPr>
+          <w:sz w:val="24"/>
+          <w:szCs w:val="24"/>
+        </w:rPr>
+      </w:pPr>
+      <w:r>
+        <w:rPr>
+          <w:sz w:val="24"/>
+          <w:szCs w:val="24"/>
+        </w:rPr>
+        <w:t>Contadores poderão usar a previsão e projeção para tomar decisões de longo prazo</w:t>
+      </w:r>
+    </w:p>
+    <w:p>
+      <w:pPr>
+        <w:pStyle w:val="PargrafodaLista"/>
+        <w:numPr>
+          <w:ilvl w:val="0"/>
+          <w:numId w:val="3"/>
+        </w:numPr>
+        <w:jc w:val="both"/>
+        <w:rPr>
+          <w:sz w:val="24"/>
+          <w:szCs w:val="24"/>
+        </w:rPr>
+      </w:pPr>
+      <w:r>
+        <w:rPr>
+          <w:sz w:val="24"/>
+          <w:szCs w:val="24"/>
+        </w:rPr>
+        <w:t>Clientes terão morangos mais baratos</w:t>
+      </w:r>
+    </w:p>
+    <w:p>
+      <w:pPr>
+        <w:pStyle w:val="PargrafodaLista"/>
+        <w:numPr>
+          <w:ilvl w:val="0"/>
+          <w:numId w:val="3"/>
+        </w:numPr>
+        <w:jc w:val="both"/>
+        <w:rPr>
+          <w:sz w:val="24"/>
+          <w:szCs w:val="24"/>
+        </w:rPr>
+      </w:pPr>
+      <w:r>
+        <w:rPr>
+          <w:sz w:val="24"/>
+          <w:szCs w:val="24"/>
+        </w:rPr>
+        <w:t>Caminhoneiros terão rotas mais eficientes</w:t>
       </w:r>
     </w:p>
     <w:sectPr>
@@ -343,8 +698,186 @@
       </w:pPr>
     </w:lvl>
   </w:abstractNum>
+  <w:abstractNum w:abstractNumId="1" w15:restartNumberingAfterBreak="0">
+    <w:nsid w:val="2E7F0520"/>
+    <w:multiLevelType w:val="hybridMultilevel"/>
+    <w:tmpl w:val="7E5E57A8"/>
+    <w:lvl w:ilvl="0" w:tplc="0416000F">
+      <w:start w:val="1"/>
+      <w:numFmt w:val="decimal"/>
+      <w:lvlText w:val="%1."/>
+      <w:lvlJc w:val="left"/>
+      <w:pPr>
+        <w:ind w:left="720" w:hanging="360"/>
+      </w:pPr>
+    </w:lvl>
+    <w:lvl w:ilvl="1" w:tplc="04160019" w:tentative="1">
+      <w:start w:val="1"/>
+      <w:numFmt w:val="lowerLetter"/>
+      <w:lvlText w:val="%2."/>
+      <w:lvlJc w:val="left"/>
+      <w:pPr>
+        <w:ind w:left="1440" w:hanging="360"/>
+      </w:pPr>
+    </w:lvl>
+    <w:lvl w:ilvl="2" w:tplc="0416001B" w:tentative="1">
+      <w:start w:val="1"/>
+      <w:numFmt w:val="lowerRoman"/>
+      <w:lvlText w:val="%3."/>
+      <w:lvlJc w:val="right"/>
+      <w:pPr>
+        <w:ind w:left="2160" w:hanging="180"/>
+      </w:pPr>
+    </w:lvl>
+    <w:lvl w:ilvl="3" w:tplc="0416000F" w:tentative="1">
+      <w:start w:val="1"/>
+      <w:numFmt w:val="decimal"/>
+      <w:lvlText w:val="%4."/>
+      <w:lvlJc w:val="left"/>
+      <w:pPr>
+        <w:ind w:left="2880" w:hanging="360"/>
+      </w:pPr>
+    </w:lvl>
+    <w:lvl w:ilvl="4" w:tplc="04160019" w:tentative="1">
+      <w:start w:val="1"/>
+      <w:numFmt w:val="lowerLetter"/>
+      <w:lvlText w:val="%5."/>
+      <w:lvlJc w:val="left"/>
+      <w:pPr>
+        <w:ind w:left="3600" w:hanging="360"/>
+      </w:pPr>
+    </w:lvl>
+    <w:lvl w:ilvl="5" w:tplc="0416001B" w:tentative="1">
+      <w:start w:val="1"/>
+      <w:numFmt w:val="lowerRoman"/>
+      <w:lvlText w:val="%6."/>
+      <w:lvlJc w:val="right"/>
+      <w:pPr>
+        <w:ind w:left="4320" w:hanging="180"/>
+      </w:pPr>
+    </w:lvl>
+    <w:lvl w:ilvl="6" w:tplc="0416000F" w:tentative="1">
+      <w:start w:val="1"/>
+      <w:numFmt w:val="decimal"/>
+      <w:lvlText w:val="%7."/>
+      <w:lvlJc w:val="left"/>
+      <w:pPr>
+        <w:ind w:left="5040" w:hanging="360"/>
+      </w:pPr>
+    </w:lvl>
+    <w:lvl w:ilvl="7" w:tplc="04160019" w:tentative="1">
+      <w:start w:val="1"/>
+      <w:numFmt w:val="lowerLetter"/>
+      <w:lvlText w:val="%8."/>
+      <w:lvlJc w:val="left"/>
+      <w:pPr>
+        <w:ind w:left="5760" w:hanging="360"/>
+      </w:pPr>
+    </w:lvl>
+    <w:lvl w:ilvl="8" w:tplc="0416001B" w:tentative="1">
+      <w:start w:val="1"/>
+      <w:numFmt w:val="lowerRoman"/>
+      <w:lvlText w:val="%9."/>
+      <w:lvlJc w:val="right"/>
+      <w:pPr>
+        <w:ind w:left="6480" w:hanging="180"/>
+      </w:pPr>
+    </w:lvl>
+  </w:abstractNum>
+  <w:abstractNum w:abstractNumId="2" w15:restartNumberingAfterBreak="0">
+    <w:nsid w:val="6C664616"/>
+    <w:multiLevelType w:val="hybridMultilevel"/>
+    <w:tmpl w:val="13A4D7E8"/>
+    <w:lvl w:ilvl="0" w:tplc="0416000F">
+      <w:start w:val="1"/>
+      <w:numFmt w:val="decimal"/>
+      <w:lvlText w:val="%1."/>
+      <w:lvlJc w:val="left"/>
+      <w:pPr>
+        <w:ind w:left="720" w:hanging="360"/>
+      </w:pPr>
+    </w:lvl>
+    <w:lvl w:ilvl="1" w:tplc="04160019" w:tentative="1">
+      <w:start w:val="1"/>
+      <w:numFmt w:val="lowerLetter"/>
+      <w:lvlText w:val="%2."/>
+      <w:lvlJc w:val="left"/>
+      <w:pPr>
+        <w:ind w:left="1440" w:hanging="360"/>
+      </w:pPr>
+    </w:lvl>
+    <w:lvl w:ilvl="2" w:tplc="0416001B" w:tentative="1">
+      <w:start w:val="1"/>
+      <w:numFmt w:val="lowerRoman"/>
+      <w:lvlText w:val="%3."/>
+      <w:lvlJc w:val="right"/>
+      <w:pPr>
+        <w:ind w:left="2160" w:hanging="180"/>
+      </w:pPr>
+    </w:lvl>
+    <w:lvl w:ilvl="3" w:tplc="0416000F" w:tentative="1">
+      <w:start w:val="1"/>
+      <w:numFmt w:val="decimal"/>
+      <w:lvlText w:val="%4."/>
+      <w:lvlJc w:val="left"/>
+      <w:pPr>
+        <w:ind w:left="2880" w:hanging="360"/>
+      </w:pPr>
+    </w:lvl>
+    <w:lvl w:ilvl="4" w:tplc="04160019" w:tentative="1">
+      <w:start w:val="1"/>
+      <w:numFmt w:val="lowerLetter"/>
+      <w:lvlText w:val="%5."/>
+      <w:lvlJc w:val="left"/>
+      <w:pPr>
+        <w:ind w:left="3600" w:hanging="360"/>
+      </w:pPr>
+    </w:lvl>
+    <w:lvl w:ilvl="5" w:tplc="0416001B" w:tentative="1">
+      <w:start w:val="1"/>
+      <w:numFmt w:val="lowerRoman"/>
+      <w:lvlText w:val="%6."/>
+      <w:lvlJc w:val="right"/>
+      <w:pPr>
+        <w:ind w:left="4320" w:hanging="180"/>
+      </w:pPr>
+    </w:lvl>
+    <w:lvl w:ilvl="6" w:tplc="0416000F" w:tentative="1">
+      <w:start w:val="1"/>
+      <w:numFmt w:val="decimal"/>
+      <w:lvlText w:val="%7."/>
+      <w:lvlJc w:val="left"/>
+      <w:pPr>
+        <w:ind w:left="5040" w:hanging="360"/>
+      </w:pPr>
+    </w:lvl>
+    <w:lvl w:ilvl="7" w:tplc="04160019" w:tentative="1">
+      <w:start w:val="1"/>
+      <w:numFmt w:val="lowerLetter"/>
+      <w:lvlText w:val="%8."/>
+      <w:lvlJc w:val="left"/>
+      <w:pPr>
+        <w:ind w:left="5760" w:hanging="360"/>
+      </w:pPr>
+    </w:lvl>
+    <w:lvl w:ilvl="8" w:tplc="0416001B" w:tentative="1">
+      <w:start w:val="1"/>
+      <w:numFmt w:val="lowerRoman"/>
+      <w:lvlText w:val="%9."/>
+      <w:lvlJc w:val="right"/>
+      <w:pPr>
+        <w:ind w:left="6480" w:hanging="180"/>
+      </w:pPr>
+    </w:lvl>
+  </w:abstractNum>
   <w:num w:numId="1">
     <w:abstractNumId w:val="0"/>
+  </w:num>
+  <w:num w:numId="2">
+    <w:abstractNumId w:val="2"/>
+  </w:num>
+  <w:num w:numId="3">
+    <w:abstractNumId w:val="1"/>
   </w:num>
 </w:numbering>
 </file>

</xml_diff>